<commit_message>
vault backup: 2025-12-24 18:53:09
</commit_message>
<xml_diff>
--- a/10-areas/Relationships/Divorce/Respondent (Mark)/Court Documents/Statement of Issues.docx
+++ b/10-areas/Relationships/Divorce/Respondent (Mark)/Court Documents/Statement of Issues.docx
@@ -96,105 +96,7 @@
           <w:b/>
           <w:u w:val="single"/>
         </w:rPr>
-        <w:t>QUESTIONNAIRE ON APPLICANT'S FORM E</w:t>
-      </w:r>
-    </w:p>
-    <w:p>
-      <w:pPr>
-        <w:spacing w:after="200" w:line="360" w:lineRule="auto"/>
-        <w:jc w:val="both"/>
-      </w:pPr>
-      <w:r>
-        <w:rPr>
-          <w:rFonts w:ascii="Arial" w:hAnsi="Arial" w:cs="Arial"/>
-          <w:b/>
-        </w:rPr>
-        <w:t>Date of Form E:</w:t>
-      </w:r>
-      <w:r>
-        <w:rPr>
-          <w:rFonts w:ascii="Arial" w:hAnsi="Arial" w:cs="Arial"/>
-        </w:rPr>
-        <w:t xml:space="preserve"> 2</w:t>
-      </w:r>
-      <w:r>
-        <w:rPr>
-          <w:rFonts w:ascii="Arial" w:hAnsi="Arial" w:cs="Arial"/>
-        </w:rPr>
-        <w:t>8</w:t>
-      </w:r>
-      <w:r>
-        <w:rPr>
-          <w:rFonts w:ascii="Arial" w:hAnsi="Arial" w:cs="Arial"/>
-        </w:rPr>
-        <w:t xml:space="preserve"> </w:t>
-      </w:r>
-      <w:r>
-        <w:rPr>
-          <w:rFonts w:ascii="Arial" w:hAnsi="Arial" w:cs="Arial"/>
-        </w:rPr>
-        <w:t>November</w:t>
-      </w:r>
-      <w:r>
-        <w:rPr>
-          <w:rFonts w:ascii="Arial" w:hAnsi="Arial" w:cs="Arial"/>
-        </w:rPr>
-        <w:t xml:space="preserve"> 2025</w:t>
-      </w:r>
-    </w:p>
-    <w:p>
-      <w:pPr>
-        <w:spacing w:after="200" w:line="360" w:lineRule="auto"/>
-        <w:jc w:val="both"/>
-      </w:pPr>
-    </w:p>
-    <w:p>
-      <w:pPr>
-        <w:spacing w:after="100" w:line="360" w:lineRule="auto"/>
-      </w:pPr>
-      <w:r>
-        <w:rPr>
-          <w:rFonts w:ascii="Arial" w:hAnsi="Arial" w:cs="Arial"/>
-          <w:b/>
-          <w:u w:val="single"/>
-        </w:rPr>
-        <w:t>As to Sections 1.8 &amp; 4.6 (Cohabitation &amp; New Partner)</w:t>
-      </w:r>
-    </w:p>
-    <w:p>
-      <w:pPr>
-        <w:spacing w:after="200" w:line="360" w:lineRule="auto"/>
-        <w:jc w:val="both"/>
-      </w:pPr>
-      <w:r>
-        <w:rPr>
-          <w:rFonts w:ascii="Arial" w:hAnsi="Arial" w:cs="Arial"/>
-        </w:rPr>
-        <w:t xml:space="preserve">The Applicant answers "No" to cohabitation at Q1.8 but discloses Mr. Terry Thorne as an occupant </w:t>
-      </w:r>
-      <w:r>
-        <w:rPr>
-          <w:rFonts w:ascii="Arial" w:hAnsi="Arial" w:cs="Arial"/>
-        </w:rPr>
-        <w:t xml:space="preserve">and tenant </w:t>
-      </w:r>
-      <w:r>
-        <w:rPr>
-          <w:rFonts w:ascii="Arial" w:hAnsi="Arial" w:cs="Arial"/>
-        </w:rPr>
-        <w:t>with an income of</w:t>
-      </w:r>
-      <w:r>
-        <w:rPr>
-          <w:rFonts w:ascii="Arial" w:hAnsi="Arial" w:cs="Arial"/>
-        </w:rPr>
-        <w:t xml:space="preserve"> </w:t>
-      </w:r>
-      <w:r>
-        <w:rPr>
-          <w:rFonts w:ascii="Arial" w:hAnsi="Arial" w:cs="Arial"/>
-        </w:rPr>
-        <w:t>£27,000 p.a. at Q4.6. Please:</w:t>
+        <w:t>RESPONDENT’S STATEMENT OF ISSUES</w:t>
       </w:r>
     </w:p>
     <w:p>
@@ -202,79 +104,31 @@
         <w:pStyle w:val="ListParagraph"/>
         <w:numPr>
           <w:ilvl w:val="0"/>
-          <w:numId w:val="1"/>
+          <w:numId w:val="8"/>
         </w:numPr>
-        <w:spacing w:after="100" w:line="360" w:lineRule="auto"/>
-        <w:ind w:left="709" w:hanging="283"/>
-        <w:rPr>
-          <w:rFonts w:ascii="Arial" w:hAnsi="Arial" w:cs="Arial"/>
-        </w:rPr>
-      </w:pPr>
-      <w:r>
-        <w:rPr>
-          <w:rFonts w:ascii="Arial" w:hAnsi="Arial" w:cs="Arial"/>
-        </w:rPr>
-        <w:t>Clarify the inconsistency and confirm the nature of the relationship (e.g., how many nights per week are spent together).</w:t>
-      </w:r>
-    </w:p>
-    <w:p>
-      <w:pPr>
-        <w:pStyle w:val="ListParagraph"/>
-        <w:spacing w:after="100" w:line="360" w:lineRule="auto"/>
-        <w:ind w:left="709"/>
-        <w:rPr>
-          <w:rFonts w:ascii="Arial" w:hAnsi="Arial" w:cs="Arial"/>
-        </w:rPr>
-      </w:pPr>
-    </w:p>
-    <w:p>
-      <w:pPr>
-        <w:spacing w:after="100" w:line="360" w:lineRule="auto"/>
-      </w:pPr>
-      <w:r>
-        <w:rPr>
-          <w:rFonts w:ascii="Arial" w:hAnsi="Arial" w:cs="Arial"/>
-          <w:b/>
-          <w:u w:val="single"/>
-        </w:rPr>
-        <w:t>As to Section 2.4 &amp; 2.15 (Undisclosed Share Scheme / M+G Payment)</w:t>
-      </w:r>
-    </w:p>
-    <w:p>
-      <w:pPr>
-        <w:spacing w:after="200" w:line="360" w:lineRule="auto"/>
-        <w:jc w:val="both"/>
-      </w:pPr>
-      <w:r>
-        <w:rPr>
-          <w:rFonts w:ascii="Arial" w:hAnsi="Arial" w:cs="Arial"/>
-        </w:rPr>
-        <w:t xml:space="preserve">The Applicant states "Nil" investments. However, bank statements show a receipt of </w:t>
-      </w:r>
-      <w:r>
-        <w:rPr>
-          <w:rFonts w:ascii="Arial" w:hAnsi="Arial" w:cs="Arial"/>
-          <w:b/>
-        </w:rPr>
-        <w:t>£1,912.47 from "M+G Trustee Comp"</w:t>
-      </w:r>
-      <w:r>
-        <w:rPr>
-          <w:rFonts w:ascii="Arial" w:hAnsi="Arial" w:cs="Arial"/>
-        </w:rPr>
-        <w:t xml:space="preserve"> on 4 June 2025. </w:t>
-      </w:r>
-      <w:r>
-        <w:rPr>
-          <w:rFonts w:ascii="Arial" w:hAnsi="Arial" w:cs="Arial"/>
-        </w:rPr>
-        <w:t>Separately, t</w:t>
-      </w:r>
-      <w:r>
-        <w:rPr>
-          <w:rFonts w:ascii="Arial" w:hAnsi="Arial" w:cs="Arial"/>
-        </w:rPr>
-        <w:t>he Respondent is aware that the Applicant participates (or participated) in an employee share/option scheme. Please:</w:t>
+        <w:spacing w:line="360" w:lineRule="auto"/>
+        <w:ind w:left="426" w:hanging="426"/>
+        <w:rPr>
+          <w:rFonts w:ascii="Arial" w:hAnsi="Arial" w:cs="Arial"/>
+        </w:rPr>
+      </w:pPr>
+      <w:r>
+        <w:rPr>
+          <w:rFonts w:ascii="Arial" w:hAnsi="Arial" w:cs="Arial"/>
+        </w:rPr>
+        <w:t>That t</w:t>
+      </w:r>
+      <w:r>
+        <w:rPr>
+          <w:rFonts w:ascii="Arial" w:hAnsi="Arial" w:cs="Arial"/>
+        </w:rPr>
+        <w:t>he</w:t>
+      </w:r>
+      <w:r>
+        <w:rPr>
+          <w:rFonts w:ascii="Arial" w:hAnsi="Arial" w:cs="Arial"/>
+        </w:rPr>
+        <w:t xml:space="preserve"> Applicant has not given a full financial statement and has failed to disclose assets including property abroad, investments and cash assets.</w:t>
       </w:r>
     </w:p>
     <w:p>
@@ -282,21 +136,19 @@
         <w:pStyle w:val="ListParagraph"/>
         <w:numPr>
           <w:ilvl w:val="0"/>
-          <w:numId w:val="2"/>
+          <w:numId w:val="8"/>
         </w:numPr>
-        <w:spacing w:after="100" w:line="360" w:lineRule="auto"/>
-        <w:ind w:left="709" w:hanging="283"/>
-        <w:rPr>
-          <w:rFonts w:ascii="Arial" w:hAnsi="Arial" w:cs="Arial"/>
-          <w:bCs/>
-        </w:rPr>
-      </w:pPr>
-      <w:r>
-        <w:rPr>
-          <w:rFonts w:ascii="Arial" w:hAnsi="Arial" w:cs="Arial"/>
-          <w:bCs/>
-        </w:rPr>
-        <w:t>Identify the source of the £1,912.47 M+G payment and provide covering documentation (e.g., dividend voucher, encashment statement).</w:t>
+        <w:spacing w:line="360" w:lineRule="auto"/>
+        <w:ind w:left="426" w:hanging="426"/>
+        <w:rPr>
+          <w:rFonts w:ascii="Arial" w:hAnsi="Arial" w:cs="Arial"/>
+        </w:rPr>
+      </w:pPr>
+      <w:r>
+        <w:rPr>
+          <w:rFonts w:ascii="Arial" w:hAnsi="Arial" w:cs="Arial"/>
+        </w:rPr>
+        <w:t>That the Applicant has not fully disclosed the nature of her cohabitation with Mr Terry Thorne.</w:t>
       </w:r>
     </w:p>
     <w:p>
@@ -304,21 +156,19 @@
         <w:pStyle w:val="ListParagraph"/>
         <w:numPr>
           <w:ilvl w:val="0"/>
-          <w:numId w:val="2"/>
+          <w:numId w:val="8"/>
         </w:numPr>
-        <w:spacing w:after="100" w:line="360" w:lineRule="auto"/>
-        <w:ind w:left="709" w:hanging="283"/>
-        <w:rPr>
-          <w:rFonts w:ascii="Arial" w:hAnsi="Arial" w:cs="Arial"/>
-          <w:bCs/>
-        </w:rPr>
-      </w:pPr>
-      <w:r>
-        <w:rPr>
-          <w:rFonts w:ascii="Arial" w:hAnsi="Arial" w:cs="Arial"/>
-          <w:bCs/>
-        </w:rPr>
-        <w:t>Provide full details of any share, option, or incentive scheme operated by your current or former employer in which you hold (or have held) an interest.</w:t>
+        <w:spacing w:line="360" w:lineRule="auto"/>
+        <w:ind w:left="426" w:hanging="426"/>
+        <w:rPr>
+          <w:rFonts w:ascii="Arial" w:hAnsi="Arial" w:cs="Arial"/>
+        </w:rPr>
+      </w:pPr>
+      <w:r>
+        <w:rPr>
+          <w:rFonts w:ascii="Arial" w:hAnsi="Arial" w:cs="Arial"/>
+        </w:rPr>
+        <w:t>To what extent if any there should be a pension sharing order in favour of the Applicant with respect to the Respondent’s pensions.</w:t>
       </w:r>
     </w:p>
     <w:p>
@@ -326,89 +176,37 @@
         <w:pStyle w:val="ListParagraph"/>
         <w:numPr>
           <w:ilvl w:val="0"/>
-          <w:numId w:val="2"/>
+          <w:numId w:val="8"/>
         </w:numPr>
-        <w:spacing w:after="100" w:line="360" w:lineRule="auto"/>
-        <w:ind w:left="709" w:hanging="283"/>
-        <w:rPr>
-          <w:rFonts w:ascii="Arial" w:hAnsi="Arial" w:cs="Arial"/>
-          <w:bCs/>
-        </w:rPr>
-      </w:pPr>
-      <w:r>
-        <w:rPr>
-          <w:rFonts w:ascii="Arial" w:hAnsi="Arial" w:cs="Arial"/>
-          <w:b/>
-        </w:rPr>
-        <w:lastRenderedPageBreak/>
-        <w:t>Provide the most recent scheme statement</w:t>
-      </w:r>
-      <w:r>
-        <w:rPr>
-          <w:rFonts w:ascii="Arial" w:hAnsi="Arial" w:cs="Arial"/>
-          <w:bCs/>
-        </w:rPr>
-        <w:t xml:space="preserve"> showing the number of units held (vested or unvested) and their current value.</w:t>
-      </w:r>
-    </w:p>
-    <w:p>
-      <w:pPr>
-        <w:spacing w:after="100" w:line="360" w:lineRule="auto"/>
-        <w:ind w:left="426"/>
-        <w:rPr>
-          <w:rFonts w:ascii="Arial" w:hAnsi="Arial" w:cs="Arial"/>
-        </w:rPr>
-      </w:pPr>
-    </w:p>
-    <w:p>
-      <w:pPr>
-        <w:spacing w:after="100" w:line="360" w:lineRule="auto"/>
-      </w:pPr>
-      <w:r>
-        <w:rPr>
-          <w:rFonts w:ascii="Arial" w:hAnsi="Arial" w:cs="Arial"/>
-          <w:b/>
-          <w:u w:val="single"/>
-        </w:rPr>
-        <w:t>As to Transactions with Ms. Joylyn Gray (Sections 2.6, Debts &amp; Outgoings)</w:t>
-      </w:r>
-    </w:p>
-    <w:p>
-      <w:pPr>
-        <w:spacing w:after="200" w:line="360" w:lineRule="auto"/>
-        <w:jc w:val="both"/>
-      </w:pPr>
-      <w:r>
-        <w:rPr>
-          <w:rFonts w:ascii="Arial" w:hAnsi="Arial" w:cs="Arial"/>
-        </w:rPr>
-        <w:t xml:space="preserve">Bank statements show payments to Ms. </w:t>
-      </w:r>
-      <w:proofErr w:type="gramStart"/>
-      <w:r>
-        <w:rPr>
-          <w:rFonts w:ascii="Arial" w:hAnsi="Arial" w:cs="Arial"/>
-        </w:rPr>
-        <w:t>Gray</w:t>
-      </w:r>
-      <w:proofErr w:type="gramEnd"/>
-      <w:r>
-        <w:rPr>
-          <w:rFonts w:ascii="Arial" w:hAnsi="Arial" w:cs="Arial"/>
-        </w:rPr>
-        <w:t xml:space="preserve"> </w:t>
-      </w:r>
-      <w:r>
-        <w:rPr>
-          <w:rFonts w:ascii="Arial" w:hAnsi="Arial" w:cs="Arial"/>
-        </w:rPr>
-        <w:t>totalling</w:t>
-      </w:r>
-      <w:r>
-        <w:rPr>
-          <w:rFonts w:ascii="Arial" w:hAnsi="Arial" w:cs="Arial"/>
-        </w:rPr>
-        <w:t xml:space="preserve"> £12,683 against receipts of £2,587. Excluding stated rent (£7,000), there is a significant unexplained net outflow. Please:</w:t>
+        <w:spacing w:line="360" w:lineRule="auto"/>
+        <w:ind w:left="426" w:hanging="426"/>
+        <w:rPr>
+          <w:rFonts w:ascii="Arial" w:hAnsi="Arial" w:cs="Arial"/>
+        </w:rPr>
+      </w:pPr>
+      <w:r>
+        <w:rPr>
+          <w:rFonts w:ascii="Arial" w:hAnsi="Arial" w:cs="Arial"/>
+        </w:rPr>
+        <w:t>That there is significant</w:t>
+      </w:r>
+      <w:r>
+        <w:rPr>
+          <w:rFonts w:ascii="Arial" w:hAnsi="Arial" w:cs="Arial"/>
+        </w:rPr>
+        <w:t xml:space="preserve"> marital debt of £69</w:t>
+      </w:r>
+      <w:r>
+        <w:rPr>
+          <w:rFonts w:ascii="Arial" w:hAnsi="Arial" w:cs="Arial"/>
+        </w:rPr>
+        <w:t>k</w:t>
+      </w:r>
+      <w:r>
+        <w:rPr>
+          <w:rFonts w:ascii="Arial" w:hAnsi="Arial" w:cs="Arial"/>
+        </w:rPr>
+        <w:t xml:space="preserve"> borne solely by the Respondent.</w:t>
       </w:r>
     </w:p>
     <w:p>
@@ -416,33 +214,49 @@
         <w:pStyle w:val="ListParagraph"/>
         <w:numPr>
           <w:ilvl w:val="0"/>
-          <w:numId w:val="3"/>
+          <w:numId w:val="8"/>
         </w:numPr>
-        <w:spacing w:after="100" w:line="360" w:lineRule="auto"/>
-        <w:ind w:left="709" w:hanging="283"/>
-        <w:rPr>
-          <w:rFonts w:ascii="Arial" w:hAnsi="Arial" w:cs="Arial"/>
-        </w:rPr>
-      </w:pPr>
-      <w:r>
-        <w:rPr>
-          <w:rFonts w:ascii="Arial" w:hAnsi="Arial" w:cs="Arial"/>
-        </w:rPr>
-        <w:t>Explain the nature of the £1,535 payments referenced "Citizenship" and "</w:t>
-      </w:r>
-      <w:proofErr w:type="spellStart"/>
-      <w:r>
-        <w:rPr>
-          <w:rFonts w:ascii="Arial" w:hAnsi="Arial" w:cs="Arial"/>
-        </w:rPr>
-        <w:t>Cashpal</w:t>
-      </w:r>
-      <w:proofErr w:type="spellEnd"/>
-      <w:r>
-        <w:rPr>
-          <w:rFonts w:ascii="Arial" w:hAnsi="Arial" w:cs="Arial"/>
-        </w:rPr>
-        <w:t>".</w:t>
+        <w:spacing w:line="360" w:lineRule="auto"/>
+        <w:ind w:left="426" w:hanging="426"/>
+        <w:rPr>
+          <w:rFonts w:ascii="Arial" w:hAnsi="Arial" w:cs="Arial"/>
+        </w:rPr>
+      </w:pPr>
+      <w:r>
+        <w:rPr>
+          <w:rFonts w:ascii="Arial" w:hAnsi="Arial" w:cs="Arial"/>
+        </w:rPr>
+        <w:t>That t</w:t>
+      </w:r>
+      <w:r>
+        <w:rPr>
+          <w:rFonts w:ascii="Arial" w:hAnsi="Arial" w:cs="Arial"/>
+        </w:rPr>
+        <w:t xml:space="preserve">he Respondent (51) has </w:t>
+      </w:r>
+      <w:r>
+        <w:rPr>
+          <w:rFonts w:ascii="Arial" w:hAnsi="Arial" w:cs="Arial"/>
+        </w:rPr>
+        <w:t xml:space="preserve">very limited </w:t>
+      </w:r>
+      <w:r>
+        <w:rPr>
+          <w:rFonts w:ascii="Arial" w:hAnsi="Arial" w:cs="Arial"/>
+        </w:rPr>
+        <w:t>earning capacity until age 59 due to SHPO restrictions</w:t>
+      </w:r>
+      <w:r>
+        <w:rPr>
+          <w:rFonts w:ascii="Arial" w:hAnsi="Arial" w:cs="Arial"/>
+        </w:rPr>
+        <w:t xml:space="preserve"> a</w:t>
+      </w:r>
+      <w:r>
+        <w:rPr>
+          <w:rFonts w:ascii="Arial" w:hAnsi="Arial" w:cs="Arial"/>
+        </w:rPr>
+        <w:t>nd cannot rebuild his pension.</w:t>
       </w:r>
     </w:p>
     <w:p>
@@ -450,19 +264,25 @@
         <w:pStyle w:val="ListParagraph"/>
         <w:numPr>
           <w:ilvl w:val="0"/>
-          <w:numId w:val="3"/>
+          <w:numId w:val="8"/>
         </w:numPr>
-        <w:spacing w:after="100" w:line="360" w:lineRule="auto"/>
-        <w:ind w:left="709" w:hanging="283"/>
-        <w:rPr>
-          <w:rFonts w:ascii="Arial" w:hAnsi="Arial" w:cs="Arial"/>
-        </w:rPr>
-      </w:pPr>
-      <w:r>
-        <w:rPr>
-          <w:rFonts w:ascii="Arial" w:hAnsi="Arial" w:cs="Arial"/>
-        </w:rPr>
-        <w:t>Confirm if Ms. Gray holds any cash, savings, or assets on the Applicant's behalf.</w:t>
+        <w:spacing w:line="360" w:lineRule="auto"/>
+        <w:ind w:left="426" w:hanging="426"/>
+        <w:rPr>
+          <w:rFonts w:ascii="Arial" w:hAnsi="Arial" w:cs="Arial"/>
+        </w:rPr>
+      </w:pPr>
+      <w:r>
+        <w:rPr>
+          <w:rFonts w:ascii="Arial" w:hAnsi="Arial" w:cs="Arial"/>
+        </w:rPr>
+        <w:t>That t</w:t>
+      </w:r>
+      <w:r>
+        <w:rPr>
+          <w:rFonts w:ascii="Arial" w:hAnsi="Arial" w:cs="Arial"/>
+        </w:rPr>
+        <w:t>he Applicant (35) has full earning capacity, no debt, and 32 years to build her own pension.</w:t>
       </w:r>
     </w:p>
     <w:p>
@@ -470,30 +290,24 @@
         <w:pStyle w:val="ListParagraph"/>
         <w:numPr>
           <w:ilvl w:val="0"/>
-          <w:numId w:val="3"/>
+          <w:numId w:val="8"/>
         </w:numPr>
-        <w:spacing w:after="100" w:line="360" w:lineRule="auto"/>
-        <w:ind w:left="709" w:hanging="283"/>
-        <w:rPr>
-          <w:rFonts w:ascii="Arial" w:hAnsi="Arial" w:cs="Arial"/>
-        </w:rPr>
-      </w:pPr>
-      <w:r>
-        <w:rPr>
-          <w:rFonts w:ascii="Arial" w:hAnsi="Arial" w:cs="Arial"/>
-        </w:rPr>
-        <w:t>Explain why "Food" became a separate £200/month charge from April 2025 (previously included in rent).</w:t>
+        <w:spacing w:line="360" w:lineRule="auto"/>
+        <w:ind w:left="426" w:hanging="426"/>
+        <w:rPr>
+          <w:rFonts w:ascii="Arial" w:hAnsi="Arial" w:cs="Arial"/>
+        </w:rPr>
+      </w:pPr>
+      <w:r>
+        <w:rPr>
+          <w:rFonts w:ascii="Arial" w:hAnsi="Arial" w:cs="Arial"/>
+        </w:rPr>
+        <w:t>That the Respondent is suffering from significant hardship while caring for his elderly mother.</w:t>
       </w:r>
     </w:p>
     <w:p>
       <w:pPr>
-        <w:pStyle w:val="ListParagraph"/>
-        <w:numPr>
-          <w:ilvl w:val="0"/>
-          <w:numId w:val="3"/>
-        </w:numPr>
-        <w:spacing w:after="100" w:line="360" w:lineRule="auto"/>
-        <w:ind w:left="709" w:hanging="283"/>
+        <w:spacing w:line="360" w:lineRule="auto"/>
         <w:rPr>
           <w:rFonts w:ascii="Arial" w:hAnsi="Arial" w:cs="Arial"/>
         </w:rPr>
@@ -503,47 +317,25 @@
           <w:rFonts w:ascii="Arial" w:hAnsi="Arial" w:cs="Arial"/>
           <w:b/>
         </w:rPr>
-        <w:t>Provide the loan agreement</w:t>
-      </w:r>
-      <w:r>
-        <w:rPr>
-          <w:rFonts w:ascii="Arial" w:hAnsi="Arial" w:cs="Arial"/>
-          <w:bCs/>
+        <w:t>Signed:</w:t>
+      </w:r>
+      <w:r>
+        <w:rPr>
+          <w:rFonts w:ascii="Arial" w:hAnsi="Arial" w:cs="Arial"/>
         </w:rPr>
         <w:t xml:space="preserve"> </w:t>
-      </w:r>
-      <w:r>
-        <w:rPr>
-          <w:rFonts w:ascii="Arial" w:hAnsi="Arial" w:cs="Arial"/>
-        </w:rPr>
-        <w:t>or written evidence regarding the £1,000 payment referenced "Citizenship" on 6 June 2025.</w:t>
       </w:r>
     </w:p>
     <w:p>
       <w:pPr>
-        <w:spacing w:after="100" w:line="360" w:lineRule="auto"/>
-        <w:rPr>
-          <w:rFonts w:ascii="Arial" w:hAnsi="Arial" w:cs="Arial"/>
-          <w:b/>
-          <w:u w:val="single"/>
+        <w:spacing w:line="360" w:lineRule="auto"/>
+        <w:rPr>
+          <w:rFonts w:ascii="Arial" w:hAnsi="Arial" w:cs="Arial"/>
         </w:rPr>
       </w:pPr>
     </w:p>
     <w:p>
       <w:pPr>
-        <w:spacing w:after="100" w:line="360" w:lineRule="auto"/>
-      </w:pPr>
-      <w:r>
-        <w:rPr>
-          <w:rFonts w:ascii="Arial" w:hAnsi="Arial" w:cs="Arial"/>
-          <w:b/>
-          <w:u w:val="single"/>
-        </w:rPr>
-        <w:t>As to Section 2.10 (Property &amp; Assets Outside Jurisdiction)</w:t>
-      </w:r>
-    </w:p>
-    <w:p>
-      <w:pPr>
         <w:spacing w:after="200" w:line="360" w:lineRule="auto"/>
         <w:jc w:val="both"/>
       </w:pPr>
@@ -551,389 +343,6 @@
         <w:rPr>
           <w:rFonts w:ascii="Arial" w:hAnsi="Arial" w:cs="Arial"/>
         </w:rPr>
-        <w:t xml:space="preserve">The Applicant states "Nil" foreign assets. However, bank statements show remittances to the Philippines </w:t>
-      </w:r>
-      <w:r>
-        <w:rPr>
-          <w:rFonts w:ascii="Arial" w:hAnsi="Arial" w:cs="Arial"/>
-        </w:rPr>
-        <w:t>totalling</w:t>
-      </w:r>
-      <w:r>
-        <w:rPr>
-          <w:rFonts w:ascii="Arial" w:hAnsi="Arial" w:cs="Arial"/>
-        </w:rPr>
-        <w:t xml:space="preserve"> £3,524.79 (Aug 24 - Oct 25). The Respondent is aware of the Applicant's prior stated intention to purchase land. Please:</w:t>
-      </w:r>
-    </w:p>
-    <w:p>
-      <w:pPr>
-        <w:pStyle w:val="ListParagraph"/>
-        <w:numPr>
-          <w:ilvl w:val="0"/>
-          <w:numId w:val="4"/>
-        </w:numPr>
-        <w:spacing w:after="100" w:line="360" w:lineRule="auto"/>
-        <w:ind w:left="709" w:hanging="283"/>
-        <w:rPr>
-          <w:rFonts w:ascii="Arial" w:hAnsi="Arial" w:cs="Arial"/>
-        </w:rPr>
-      </w:pPr>
-      <w:r>
-        <w:rPr>
-          <w:rFonts w:ascii="Arial" w:hAnsi="Arial" w:cs="Arial"/>
-        </w:rPr>
-        <w:t xml:space="preserve">Specifically </w:t>
-      </w:r>
-      <w:r>
-        <w:rPr>
-          <w:rFonts w:ascii="Arial" w:hAnsi="Arial" w:cs="Arial"/>
-          <w:b/>
-        </w:rPr>
-        <w:t>confirm or deny</w:t>
-      </w:r>
-      <w:r>
-        <w:rPr>
-          <w:rFonts w:ascii="Arial" w:hAnsi="Arial" w:cs="Arial"/>
-        </w:rPr>
-        <w:t xml:space="preserve"> whether the Applicant holds any legal or beneficial interest (solely or jointly) in land or property in the Philippines.</w:t>
-      </w:r>
-    </w:p>
-    <w:p>
-      <w:pPr>
-        <w:pStyle w:val="ListParagraph"/>
-        <w:numPr>
-          <w:ilvl w:val="0"/>
-          <w:numId w:val="4"/>
-        </w:numPr>
-        <w:spacing w:after="100" w:line="360" w:lineRule="auto"/>
-        <w:ind w:left="709" w:hanging="283"/>
-        <w:rPr>
-          <w:rFonts w:ascii="Arial" w:hAnsi="Arial" w:cs="Arial"/>
-        </w:rPr>
-      </w:pPr>
-      <w:r>
-        <w:rPr>
-          <w:rFonts w:ascii="Arial" w:hAnsi="Arial" w:cs="Arial"/>
-        </w:rPr>
-        <w:t xml:space="preserve">If "Yes", </w:t>
-      </w:r>
-      <w:r>
-        <w:rPr>
-          <w:rFonts w:ascii="Arial" w:hAnsi="Arial" w:cs="Arial"/>
-          <w:b/>
-        </w:rPr>
-        <w:t>provide deeds and valuations</w:t>
-      </w:r>
-      <w:r>
-        <w:rPr>
-          <w:rFonts w:ascii="Arial" w:hAnsi="Arial" w:cs="Arial"/>
-        </w:rPr>
-        <w:t>.</w:t>
-      </w:r>
-    </w:p>
-    <w:p>
-      <w:pPr>
-        <w:pStyle w:val="ListParagraph"/>
-        <w:numPr>
-          <w:ilvl w:val="0"/>
-          <w:numId w:val="4"/>
-        </w:numPr>
-        <w:spacing w:after="100" w:line="360" w:lineRule="auto"/>
-        <w:ind w:left="709" w:hanging="283"/>
-        <w:rPr>
-          <w:rFonts w:ascii="Arial" w:hAnsi="Arial" w:cs="Arial"/>
-        </w:rPr>
-      </w:pPr>
-      <w:r>
-        <w:rPr>
-          <w:rFonts w:ascii="Arial" w:hAnsi="Arial" w:cs="Arial"/>
-        </w:rPr>
-        <w:t>If "No", explain the specific purpose of the £3,524 remittances and provide transfer receipts showing the ultimate recipient.</w:t>
-      </w:r>
-    </w:p>
-    <w:p>
-      <w:pPr>
-        <w:spacing w:after="100" w:line="360" w:lineRule="auto"/>
-        <w:rPr>
-          <w:rFonts w:ascii="Arial" w:hAnsi="Arial" w:cs="Arial"/>
-          <w:b/>
-          <w:u w:val="single"/>
-        </w:rPr>
-      </w:pPr>
-    </w:p>
-    <w:p>
-      <w:pPr>
-        <w:spacing w:after="100" w:line="360" w:lineRule="auto"/>
-      </w:pPr>
-      <w:r>
-        <w:rPr>
-          <w:rFonts w:ascii="Arial" w:hAnsi="Arial" w:cs="Arial"/>
-          <w:b/>
-          <w:u w:val="single"/>
-        </w:rPr>
-        <w:t>As to Section 2.18 (Undisclosed Child Benefit)</w:t>
-      </w:r>
-    </w:p>
-    <w:p>
-      <w:pPr>
-        <w:spacing w:after="200" w:line="360" w:lineRule="auto"/>
-        <w:jc w:val="both"/>
-      </w:pPr>
-      <w:r>
-        <w:rPr>
-          <w:rFonts w:ascii="Arial" w:hAnsi="Arial" w:cs="Arial"/>
-        </w:rPr>
-        <w:t>Bank statements show receipts of £26/week (£112pcm) which appear to be Child Benefit, omitted from Section 2.18. Please:</w:t>
-      </w:r>
-    </w:p>
-    <w:p>
-      <w:pPr>
-        <w:pStyle w:val="ListParagraph"/>
-        <w:numPr>
-          <w:ilvl w:val="0"/>
-          <w:numId w:val="5"/>
-        </w:numPr>
-        <w:spacing w:after="100" w:line="360" w:lineRule="auto"/>
-        <w:ind w:left="709" w:hanging="283"/>
-        <w:rPr>
-          <w:rFonts w:ascii="Arial" w:hAnsi="Arial" w:cs="Arial"/>
-        </w:rPr>
-      </w:pPr>
-      <w:r>
-        <w:rPr>
-          <w:rFonts w:ascii="Arial" w:hAnsi="Arial" w:cs="Arial"/>
-        </w:rPr>
-        <w:lastRenderedPageBreak/>
-        <w:t>Confirm receipt of this benefit.</w:t>
-      </w:r>
-    </w:p>
-    <w:p>
-      <w:pPr>
-        <w:pStyle w:val="ListParagraph"/>
-        <w:numPr>
-          <w:ilvl w:val="0"/>
-          <w:numId w:val="5"/>
-        </w:numPr>
-        <w:spacing w:after="100" w:line="360" w:lineRule="auto"/>
-        <w:ind w:left="709" w:hanging="283"/>
-        <w:rPr>
-          <w:rFonts w:ascii="Arial" w:hAnsi="Arial" w:cs="Arial"/>
-        </w:rPr>
-      </w:pPr>
-      <w:r>
-        <w:rPr>
-          <w:rFonts w:ascii="Arial" w:hAnsi="Arial" w:cs="Arial"/>
-          <w:b/>
-        </w:rPr>
-        <w:t>Provide the current Child Benefit Award Notice.</w:t>
-      </w:r>
-    </w:p>
-    <w:p>
-      <w:pPr>
-        <w:pStyle w:val="ListParagraph"/>
-        <w:numPr>
-          <w:ilvl w:val="0"/>
-          <w:numId w:val="5"/>
-        </w:numPr>
-        <w:spacing w:after="100" w:line="360" w:lineRule="auto"/>
-        <w:ind w:left="709" w:hanging="283"/>
-        <w:rPr>
-          <w:rFonts w:ascii="Arial" w:hAnsi="Arial" w:cs="Arial"/>
-        </w:rPr>
-      </w:pPr>
-      <w:r>
-        <w:rPr>
-          <w:rFonts w:ascii="Arial" w:hAnsi="Arial" w:cs="Arial"/>
-          <w:b/>
-        </w:rPr>
-        <w:t>Provide Universal Credit award statements</w:t>
-      </w:r>
-      <w:r>
-        <w:rPr>
-          <w:rFonts w:ascii="Arial" w:hAnsi="Arial" w:cs="Arial"/>
-        </w:rPr>
-        <w:t xml:space="preserve"> from September 2025 to date.</w:t>
-      </w:r>
-    </w:p>
-    <w:p>
-      <w:pPr>
-        <w:spacing w:after="100" w:line="360" w:lineRule="auto"/>
-        <w:rPr>
-          <w:rFonts w:ascii="Arial" w:hAnsi="Arial" w:cs="Arial"/>
-          <w:b/>
-          <w:u w:val="single"/>
-        </w:rPr>
-      </w:pPr>
-    </w:p>
-    <w:p>
-      <w:pPr>
-        <w:spacing w:after="100" w:line="360" w:lineRule="auto"/>
-      </w:pPr>
-      <w:r>
-        <w:rPr>
-          <w:rFonts w:ascii="Arial" w:hAnsi="Arial" w:cs="Arial"/>
-          <w:b/>
-          <w:u w:val="single"/>
-        </w:rPr>
-        <w:t>As to "Charlotte's Savings"</w:t>
-      </w:r>
-    </w:p>
-    <w:p>
-      <w:pPr>
-        <w:spacing w:after="200" w:line="360" w:lineRule="auto"/>
-        <w:jc w:val="both"/>
-      </w:pPr>
-      <w:r>
-        <w:rPr>
-          <w:rFonts w:ascii="Arial" w:hAnsi="Arial" w:cs="Arial"/>
-        </w:rPr>
-        <w:t xml:space="preserve">Bank statements show payments </w:t>
-      </w:r>
-      <w:r>
-        <w:rPr>
-          <w:rFonts w:ascii="Arial" w:hAnsi="Arial" w:cs="Arial"/>
-        </w:rPr>
-        <w:t>totalling</w:t>
-      </w:r>
-      <w:r>
-        <w:rPr>
-          <w:rFonts w:ascii="Arial" w:hAnsi="Arial" w:cs="Arial"/>
-        </w:rPr>
-        <w:t xml:space="preserve"> £785 to "Ms C G Kaye" referenced "Savings" and "Child Benefit". Please:</w:t>
-      </w:r>
-    </w:p>
-    <w:p>
-      <w:pPr>
-        <w:pStyle w:val="ListParagraph"/>
-        <w:numPr>
-          <w:ilvl w:val="0"/>
-          <w:numId w:val="7"/>
-        </w:numPr>
-        <w:spacing w:after="100" w:line="360" w:lineRule="auto"/>
-        <w:ind w:left="709" w:hanging="283"/>
-        <w:rPr>
-          <w:rFonts w:ascii="Arial" w:hAnsi="Arial" w:cs="Arial"/>
-        </w:rPr>
-      </w:pPr>
-      <w:r>
-        <w:rPr>
-          <w:rFonts w:ascii="Arial" w:hAnsi="Arial" w:cs="Arial"/>
-        </w:rPr>
-        <w:t>Confirm if these are held in a savings account for Charlotte.</w:t>
-      </w:r>
-    </w:p>
-    <w:p>
-      <w:pPr>
-        <w:pStyle w:val="ListParagraph"/>
-        <w:numPr>
-          <w:ilvl w:val="0"/>
-          <w:numId w:val="7"/>
-        </w:numPr>
-        <w:spacing w:after="100" w:line="360" w:lineRule="auto"/>
-        <w:ind w:left="709" w:hanging="283"/>
-        <w:rPr>
-          <w:rFonts w:ascii="Arial" w:hAnsi="Arial" w:cs="Arial"/>
-        </w:rPr>
-      </w:pPr>
-      <w:r>
-        <w:rPr>
-          <w:rFonts w:ascii="Arial" w:hAnsi="Arial" w:cs="Arial"/>
-          <w:b/>
-        </w:rPr>
-        <w:t>Provide the most recent statement</w:t>
-      </w:r>
-      <w:r>
-        <w:rPr>
-          <w:rFonts w:ascii="Arial" w:hAnsi="Arial" w:cs="Arial"/>
-        </w:rPr>
-        <w:t xml:space="preserve"> for this account showing the current balance.</w:t>
-      </w:r>
-    </w:p>
-    <w:p>
-      <w:pPr>
-        <w:spacing w:line="360" w:lineRule="auto"/>
-      </w:pPr>
-    </w:p>
-    <w:p>
-      <w:pPr>
-        <w:spacing w:after="200" w:line="360" w:lineRule="auto"/>
-        <w:jc w:val="both"/>
-      </w:pPr>
-      <w:r>
-        <w:rPr>
-          <w:rFonts w:ascii="Arial" w:hAnsi="Arial" w:cs="Arial"/>
-          <w:b/>
-        </w:rPr>
-        <w:t>Statement of Truth</w:t>
-      </w:r>
-    </w:p>
-    <w:p>
-      <w:pPr>
-        <w:spacing w:after="200" w:line="360" w:lineRule="auto"/>
-        <w:jc w:val="both"/>
-      </w:pPr>
-      <w:r>
-        <w:rPr>
-          <w:rFonts w:ascii="Arial" w:hAnsi="Arial" w:cs="Arial"/>
-        </w:rPr>
-        <w:t>The answers to this questionnaire must be verified by a statement of truth.</w:t>
-      </w:r>
-    </w:p>
-    <w:p>
-      <w:pPr>
-        <w:spacing w:line="360" w:lineRule="auto"/>
-      </w:pPr>
-    </w:p>
-    <w:p>
-      <w:pPr>
-        <w:spacing w:after="200" w:line="360" w:lineRule="auto"/>
-        <w:jc w:val="both"/>
-        <w:rPr>
-          <w:rFonts w:ascii="Arial" w:hAnsi="Arial" w:cs="Arial"/>
-        </w:rPr>
-      </w:pPr>
-      <w:r>
-        <w:rPr>
-          <w:rFonts w:ascii="Arial" w:hAnsi="Arial" w:cs="Arial"/>
-          <w:b/>
-        </w:rPr>
-        <w:t>Signed:</w:t>
-      </w:r>
-      <w:r>
-        <w:rPr>
-          <w:rFonts w:ascii="Arial" w:hAnsi="Arial" w:cs="Arial"/>
-        </w:rPr>
-        <w:t xml:space="preserve"> </w:t>
-      </w:r>
-    </w:p>
-    <w:p>
-      <w:pPr>
-        <w:spacing w:after="200" w:line="360" w:lineRule="auto"/>
-        <w:jc w:val="both"/>
-        <w:rPr>
-          <w:rFonts w:ascii="Arial" w:hAnsi="Arial" w:cs="Arial"/>
-        </w:rPr>
-      </w:pPr>
-    </w:p>
-    <w:p>
-      <w:pPr>
-        <w:spacing w:after="200" w:line="360" w:lineRule="auto"/>
-        <w:jc w:val="both"/>
-        <w:rPr>
-          <w:rFonts w:ascii="Arial" w:hAnsi="Arial" w:cs="Arial"/>
-        </w:rPr>
-      </w:pPr>
-    </w:p>
-    <w:p>
-      <w:pPr>
-        <w:spacing w:after="200" w:line="360" w:lineRule="auto"/>
-        <w:jc w:val="both"/>
-      </w:pPr>
-      <w:r>
-        <w:rPr>
-          <w:rFonts w:ascii="Arial" w:hAnsi="Arial" w:cs="Arial"/>
-        </w:rPr>
         <w:t>__________________________</w:t>
       </w:r>
       <w:r>
@@ -943,16 +352,6 @@
         <w:br/>
         <w:t>Mark Peter Kaye (Respondent in Person)</w:t>
       </w:r>
-    </w:p>
-    <w:p>
-      <w:pPr>
-        <w:spacing w:after="200" w:line="360" w:lineRule="auto"/>
-        <w:jc w:val="both"/>
-        <w:rPr>
-          <w:rFonts w:ascii="Arial" w:hAnsi="Arial" w:cs="Arial"/>
-          <w:b/>
-        </w:rPr>
-      </w:pPr>
     </w:p>
     <w:p>
       <w:pPr>
@@ -1243,6 +642,95 @@
     </w:lvl>
   </w:abstractNum>
   <w:abstractNum w:abstractNumId="3" w15:restartNumberingAfterBreak="0">
+    <w:nsid w:val="2F4A6728"/>
+    <w:multiLevelType w:val="hybridMultilevel"/>
+    <w:tmpl w:val="93943880"/>
+    <w:lvl w:ilvl="0" w:tplc="13BA1DF4">
+      <w:start w:val="1"/>
+      <w:numFmt w:val="decimal"/>
+      <w:lvlText w:val="%1."/>
+      <w:lvlJc w:val="left"/>
+      <w:pPr>
+        <w:ind w:left="720" w:hanging="360"/>
+      </w:pPr>
+      <w:rPr>
+        <w:rFonts w:hint="default"/>
+      </w:rPr>
+    </w:lvl>
+    <w:lvl w:ilvl="1" w:tplc="08090019" w:tentative="1">
+      <w:start w:val="1"/>
+      <w:numFmt w:val="lowerLetter"/>
+      <w:lvlText w:val="%2."/>
+      <w:lvlJc w:val="left"/>
+      <w:pPr>
+        <w:ind w:left="1440" w:hanging="360"/>
+      </w:pPr>
+    </w:lvl>
+    <w:lvl w:ilvl="2" w:tplc="0809001B" w:tentative="1">
+      <w:start w:val="1"/>
+      <w:numFmt w:val="lowerRoman"/>
+      <w:lvlText w:val="%3."/>
+      <w:lvlJc w:val="right"/>
+      <w:pPr>
+        <w:ind w:left="2160" w:hanging="180"/>
+      </w:pPr>
+    </w:lvl>
+    <w:lvl w:ilvl="3" w:tplc="0809000F" w:tentative="1">
+      <w:start w:val="1"/>
+      <w:numFmt w:val="decimal"/>
+      <w:lvlText w:val="%4."/>
+      <w:lvlJc w:val="left"/>
+      <w:pPr>
+        <w:ind w:left="2880" w:hanging="360"/>
+      </w:pPr>
+    </w:lvl>
+    <w:lvl w:ilvl="4" w:tplc="08090019" w:tentative="1">
+      <w:start w:val="1"/>
+      <w:numFmt w:val="lowerLetter"/>
+      <w:lvlText w:val="%5."/>
+      <w:lvlJc w:val="left"/>
+      <w:pPr>
+        <w:ind w:left="3600" w:hanging="360"/>
+      </w:pPr>
+    </w:lvl>
+    <w:lvl w:ilvl="5" w:tplc="0809001B" w:tentative="1">
+      <w:start w:val="1"/>
+      <w:numFmt w:val="lowerRoman"/>
+      <w:lvlText w:val="%6."/>
+      <w:lvlJc w:val="right"/>
+      <w:pPr>
+        <w:ind w:left="4320" w:hanging="180"/>
+      </w:pPr>
+    </w:lvl>
+    <w:lvl w:ilvl="6" w:tplc="0809000F" w:tentative="1">
+      <w:start w:val="1"/>
+      <w:numFmt w:val="decimal"/>
+      <w:lvlText w:val="%7."/>
+      <w:lvlJc w:val="left"/>
+      <w:pPr>
+        <w:ind w:left="5040" w:hanging="360"/>
+      </w:pPr>
+    </w:lvl>
+    <w:lvl w:ilvl="7" w:tplc="08090019" w:tentative="1">
+      <w:start w:val="1"/>
+      <w:numFmt w:val="lowerLetter"/>
+      <w:lvlText w:val="%8."/>
+      <w:lvlJc w:val="left"/>
+      <w:pPr>
+        <w:ind w:left="5760" w:hanging="360"/>
+      </w:pPr>
+    </w:lvl>
+    <w:lvl w:ilvl="8" w:tplc="0809001B" w:tentative="1">
+      <w:start w:val="1"/>
+      <w:numFmt w:val="lowerRoman"/>
+      <w:lvlText w:val="%9."/>
+      <w:lvlJc w:val="right"/>
+      <w:pPr>
+        <w:ind w:left="6480" w:hanging="180"/>
+      </w:pPr>
+    </w:lvl>
+  </w:abstractNum>
+  <w:abstractNum w:abstractNumId="4" w15:restartNumberingAfterBreak="0">
     <w:nsid w:val="5039638A"/>
     <w:multiLevelType w:val="hybridMultilevel"/>
     <w:tmpl w:val="DFAE9D22"/>
@@ -1328,7 +816,7 @@
       </w:pPr>
     </w:lvl>
   </w:abstractNum>
-  <w:abstractNum w:abstractNumId="4" w15:restartNumberingAfterBreak="0">
+  <w:abstractNum w:abstractNumId="5" w15:restartNumberingAfterBreak="0">
     <w:nsid w:val="570230FA"/>
     <w:multiLevelType w:val="hybridMultilevel"/>
     <w:tmpl w:val="52A29C9A"/>
@@ -1414,7 +902,7 @@
       </w:pPr>
     </w:lvl>
   </w:abstractNum>
-  <w:abstractNum w:abstractNumId="5" w15:restartNumberingAfterBreak="0">
+  <w:abstractNum w:abstractNumId="6" w15:restartNumberingAfterBreak="0">
     <w:nsid w:val="65C20613"/>
     <w:multiLevelType w:val="hybridMultilevel"/>
     <w:tmpl w:val="4EA6C436"/>
@@ -1500,7 +988,7 @@
       </w:pPr>
     </w:lvl>
   </w:abstractNum>
-  <w:abstractNum w:abstractNumId="6" w15:restartNumberingAfterBreak="0">
+  <w:abstractNum w:abstractNumId="7" w15:restartNumberingAfterBreak="0">
     <w:nsid w:val="6E6C644F"/>
     <w:multiLevelType w:val="hybridMultilevel"/>
     <w:tmpl w:val="E5C092CA"/>
@@ -1590,22 +1078,25 @@
     <w:abstractNumId w:val="1"/>
   </w:num>
   <w:num w:numId="2" w16cid:durableId="1912501244">
-    <w:abstractNumId w:val="3"/>
+    <w:abstractNumId w:val="4"/>
   </w:num>
   <w:num w:numId="3" w16cid:durableId="386490921">
     <w:abstractNumId w:val="2"/>
   </w:num>
   <w:num w:numId="4" w16cid:durableId="822157683">
-    <w:abstractNumId w:val="5"/>
+    <w:abstractNumId w:val="6"/>
   </w:num>
   <w:num w:numId="5" w16cid:durableId="502399008">
     <w:abstractNumId w:val="0"/>
   </w:num>
   <w:num w:numId="6" w16cid:durableId="2068987653">
-    <w:abstractNumId w:val="4"/>
+    <w:abstractNumId w:val="5"/>
   </w:num>
   <w:num w:numId="7" w16cid:durableId="712312888">
-    <w:abstractNumId w:val="6"/>
+    <w:abstractNumId w:val="7"/>
+  </w:num>
+  <w:num w:numId="8" w16cid:durableId="120660241">
+    <w:abstractNumId w:val="3"/>
   </w:num>
 </w:numbering>
 </file>

</xml_diff>

<commit_message>
vault backup: 2025-12-24 18:58:12
</commit_message>
<xml_diff>
--- a/10-areas/Relationships/Divorce/Respondent (Mark)/Court Documents/Statement of Issues.docx
+++ b/10-areas/Relationships/Divorce/Respondent (Mark)/Court Documents/Statement of Issues.docx
@@ -168,7 +168,7 @@
         <w:rPr>
           <w:rFonts w:ascii="Arial" w:hAnsi="Arial" w:cs="Arial"/>
         </w:rPr>
-        <w:t>To what extent if any there should be a pension sharing order in favour of the Applicant with respect to the Respondent’s pensions.</w:t>
+        <w:t>That circa £130k of the Respondent’s pensions are pre-marital assets with no marital contributions.  Under Standish v Standish, these are non-matrimonial and excluded from the sharing principle.</w:t>
       </w:r>
     </w:p>
     <w:p>
@@ -206,7 +206,49 @@
         <w:rPr>
           <w:rFonts w:ascii="Arial" w:hAnsi="Arial" w:cs="Arial"/>
         </w:rPr>
-        <w:t xml:space="preserve"> borne solely by the Respondent.</w:t>
+        <w:t xml:space="preserve"> borne solely by the Respondent</w:t>
+      </w:r>
+      <w:r>
+        <w:rPr>
+          <w:rFonts w:ascii="Arial" w:hAnsi="Arial" w:cs="Arial"/>
+        </w:rPr>
+        <w:t>,</w:t>
+      </w:r>
+      <w:r>
+        <w:rPr>
+          <w:rFonts w:ascii="Arial" w:hAnsi="Arial" w:cs="Arial"/>
+        </w:rPr>
+        <w:t xml:space="preserve"> bringing the net ma</w:t>
+      </w:r>
+      <w:r>
+        <w:rPr>
+          <w:rFonts w:ascii="Arial" w:hAnsi="Arial" w:cs="Arial"/>
+        </w:rPr>
+        <w:t>trimonial</w:t>
+      </w:r>
+      <w:r>
+        <w:rPr>
+          <w:rFonts w:ascii="Arial" w:hAnsi="Arial" w:cs="Arial"/>
+        </w:rPr>
+        <w:t xml:space="preserve"> pot to negative </w:t>
+      </w:r>
+      <w:r>
+        <w:rPr>
+          <w:rFonts w:ascii="Arial" w:hAnsi="Arial" w:cs="Arial"/>
+        </w:rPr>
+        <w:t>£37k</w:t>
+      </w:r>
+      <w:r>
+        <w:rPr>
+          <w:rFonts w:ascii="Arial" w:hAnsi="Arial" w:cs="Arial"/>
+        </w:rPr>
+        <w:t>.</w:t>
+      </w:r>
+      <w:r>
+        <w:rPr>
+          <w:rFonts w:ascii="Arial" w:hAnsi="Arial" w:cs="Arial"/>
+        </w:rPr>
+        <w:t xml:space="preserve">  There is no surplus to share.</w:t>
       </w:r>
     </w:p>
     <w:p>
@@ -363,6 +405,7 @@
           <w:rFonts w:ascii="Arial" w:hAnsi="Arial" w:cs="Arial"/>
           <w:b/>
         </w:rPr>
+        <w:lastRenderedPageBreak/>
         <w:t>Dated:</w:t>
       </w:r>
       <w:r>

</xml_diff>

<commit_message>
vault backup: 2025-12-24 19:18:20
</commit_message>
<xml_diff>
--- a/10-areas/Relationships/Divorce/Respondent (Mark)/Court Documents/Statement of Issues.docx
+++ b/10-areas/Relationships/Divorce/Respondent (Mark)/Court Documents/Statement of Issues.docx
@@ -89,14 +89,800 @@
       <w:pPr>
         <w:spacing w:after="400" w:line="360" w:lineRule="auto"/>
         <w:jc w:val="center"/>
-      </w:pPr>
-      <w:r>
         <w:rPr>
           <w:rFonts w:ascii="Arial" w:hAnsi="Arial" w:cs="Arial"/>
           <w:b/>
           <w:u w:val="single"/>
         </w:rPr>
-        <w:t>RESPONDENT’S STATEMENT OF ISSUES</w:t>
+      </w:pPr>
+      <w:r>
+        <w:rPr>
+          <w:rFonts w:ascii="Arial" w:hAnsi="Arial" w:cs="Arial"/>
+          <w:b/>
+          <w:u w:val="single"/>
+        </w:rPr>
+        <w:t xml:space="preserve">RESPONDENT’S </w:t>
+      </w:r>
+      <w:r>
+        <w:rPr>
+          <w:rFonts w:ascii="Arial" w:hAnsi="Arial" w:cs="Arial"/>
+          <w:b/>
+          <w:u w:val="single"/>
+        </w:rPr>
+        <w:t xml:space="preserve">CHRONOLOGY AND </w:t>
+      </w:r>
+      <w:r>
+        <w:rPr>
+          <w:rFonts w:ascii="Arial" w:hAnsi="Arial" w:cs="Arial"/>
+          <w:b/>
+          <w:u w:val="single"/>
+        </w:rPr>
+        <w:t>STATEMENT OF ISSUES</w:t>
+      </w:r>
+    </w:p>
+    <w:p>
+      <w:pPr>
+        <w:spacing w:after="400" w:line="360" w:lineRule="auto"/>
+        <w:rPr>
+          <w:rFonts w:ascii="Arial" w:hAnsi="Arial" w:cs="Arial"/>
+          <w:b/>
+          <w:u w:val="single"/>
+        </w:rPr>
+      </w:pPr>
+      <w:r>
+        <w:rPr>
+          <w:rFonts w:ascii="Arial" w:hAnsi="Arial" w:cs="Arial"/>
+          <w:b/>
+          <w:u w:val="single"/>
+        </w:rPr>
+        <w:t>CHRONOLOGY</w:t>
+      </w:r>
+    </w:p>
+    <w:tbl>
+      <w:tblPr>
+        <w:tblStyle w:val="TableGrid"/>
+        <w:tblW w:w="0" w:type="auto"/>
+        <w:tblLook w:val="04A0" w:firstRow="1" w:lastRow="0" w:firstColumn="1" w:lastColumn="0" w:noHBand="0" w:noVBand="1"/>
+      </w:tblPr>
+      <w:tblGrid>
+        <w:gridCol w:w="2263"/>
+        <w:gridCol w:w="7087"/>
+      </w:tblGrid>
+      <w:tr>
+        <w:trPr>
+          <w:trHeight w:val="109"/>
+        </w:trPr>
+        <w:tc>
+          <w:tcPr>
+            <w:tcW w:w="2263" w:type="dxa"/>
+          </w:tcPr>
+          <w:p>
+            <w:pPr>
+              <w:spacing w:after="100" w:afterAutospacing="1" w:line="276" w:lineRule="auto"/>
+              <w:rPr>
+                <w:rFonts w:ascii="Arial" w:hAnsi="Arial" w:cs="Arial"/>
+                <w:bCs/>
+              </w:rPr>
+            </w:pPr>
+            <w:r>
+              <w:rPr>
+                <w:rFonts w:ascii="Arial" w:hAnsi="Arial" w:cs="Arial"/>
+                <w:bCs/>
+              </w:rPr>
+              <w:t>22 August 1974</w:t>
+            </w:r>
+          </w:p>
+        </w:tc>
+        <w:tc>
+          <w:tcPr>
+            <w:tcW w:w="7087" w:type="dxa"/>
+          </w:tcPr>
+          <w:p>
+            <w:pPr>
+              <w:spacing w:after="100" w:afterAutospacing="1" w:line="276" w:lineRule="auto"/>
+              <w:rPr>
+                <w:rFonts w:ascii="Arial" w:hAnsi="Arial" w:cs="Arial"/>
+                <w:bCs/>
+              </w:rPr>
+            </w:pPr>
+            <w:r>
+              <w:rPr>
+                <w:rFonts w:ascii="Arial" w:hAnsi="Arial" w:cs="Arial"/>
+                <w:bCs/>
+              </w:rPr>
+              <w:t>Respondent is born</w:t>
+            </w:r>
+          </w:p>
+        </w:tc>
+      </w:tr>
+      <w:tr>
+        <w:trPr>
+          <w:trHeight w:val="57"/>
+        </w:trPr>
+        <w:tc>
+          <w:tcPr>
+            <w:tcW w:w="2263" w:type="dxa"/>
+          </w:tcPr>
+          <w:p>
+            <w:pPr>
+              <w:spacing w:after="100" w:afterAutospacing="1" w:line="276" w:lineRule="auto"/>
+              <w:rPr>
+                <w:rFonts w:ascii="Arial" w:hAnsi="Arial" w:cs="Arial"/>
+                <w:bCs/>
+              </w:rPr>
+            </w:pPr>
+            <w:r>
+              <w:rPr>
+                <w:rFonts w:ascii="Arial" w:hAnsi="Arial" w:cs="Arial"/>
+                <w:bCs/>
+              </w:rPr>
+              <w:t>18 May 1990</w:t>
+            </w:r>
+          </w:p>
+        </w:tc>
+        <w:tc>
+          <w:tcPr>
+            <w:tcW w:w="7087" w:type="dxa"/>
+          </w:tcPr>
+          <w:p>
+            <w:pPr>
+              <w:spacing w:after="100" w:afterAutospacing="1" w:line="276" w:lineRule="auto"/>
+              <w:rPr>
+                <w:rFonts w:ascii="Arial" w:hAnsi="Arial" w:cs="Arial"/>
+                <w:bCs/>
+              </w:rPr>
+            </w:pPr>
+            <w:r>
+              <w:rPr>
+                <w:rFonts w:ascii="Arial" w:hAnsi="Arial" w:cs="Arial"/>
+                <w:bCs/>
+              </w:rPr>
+              <w:t>Applicant is born</w:t>
+            </w:r>
+          </w:p>
+        </w:tc>
+      </w:tr>
+      <w:tr>
+        <w:trPr>
+          <w:trHeight w:val="57"/>
+        </w:trPr>
+        <w:tc>
+          <w:tcPr>
+            <w:tcW w:w="2263" w:type="dxa"/>
+          </w:tcPr>
+          <w:p>
+            <w:pPr>
+              <w:spacing w:after="100" w:afterAutospacing="1" w:line="276" w:lineRule="auto"/>
+              <w:rPr>
+                <w:rFonts w:ascii="Arial" w:hAnsi="Arial" w:cs="Arial"/>
+                <w:bCs/>
+              </w:rPr>
+            </w:pPr>
+            <w:r>
+              <w:rPr>
+                <w:rFonts w:ascii="Arial" w:hAnsi="Arial" w:cs="Arial"/>
+                <w:bCs/>
+              </w:rPr>
+              <w:t>23 October 2013</w:t>
+            </w:r>
+          </w:p>
+        </w:tc>
+        <w:tc>
+          <w:tcPr>
+            <w:tcW w:w="7087" w:type="dxa"/>
+          </w:tcPr>
+          <w:p>
+            <w:pPr>
+              <w:spacing w:after="100" w:afterAutospacing="1" w:line="276" w:lineRule="auto"/>
+              <w:rPr>
+                <w:rFonts w:ascii="Arial" w:hAnsi="Arial" w:cs="Arial"/>
+                <w:bCs/>
+              </w:rPr>
+            </w:pPr>
+            <w:r>
+              <w:rPr>
+                <w:rFonts w:ascii="Arial" w:hAnsi="Arial" w:cs="Arial"/>
+                <w:bCs/>
+              </w:rPr>
+              <w:t xml:space="preserve">Parties </w:t>
+            </w:r>
+            <w:r>
+              <w:rPr>
+                <w:rFonts w:ascii="Arial" w:hAnsi="Arial" w:cs="Arial"/>
+                <w:bCs/>
+              </w:rPr>
+              <w:t>m</w:t>
+            </w:r>
+            <w:r>
+              <w:rPr>
+                <w:rFonts w:ascii="Arial" w:hAnsi="Arial" w:cs="Arial"/>
+                <w:bCs/>
+              </w:rPr>
+              <w:t>arry</w:t>
+            </w:r>
+            <w:r>
+              <w:rPr>
+                <w:rFonts w:ascii="Arial" w:hAnsi="Arial" w:cs="Arial"/>
+                <w:bCs/>
+              </w:rPr>
+              <w:t xml:space="preserve"> in the Philippines</w:t>
+            </w:r>
+          </w:p>
+        </w:tc>
+      </w:tr>
+      <w:tr>
+        <w:trPr>
+          <w:trHeight w:val="57"/>
+        </w:trPr>
+        <w:tc>
+          <w:tcPr>
+            <w:tcW w:w="2263" w:type="dxa"/>
+          </w:tcPr>
+          <w:p>
+            <w:pPr>
+              <w:spacing w:after="100" w:afterAutospacing="1" w:line="276" w:lineRule="auto"/>
+              <w:rPr>
+                <w:rFonts w:ascii="Arial" w:hAnsi="Arial" w:cs="Arial"/>
+                <w:bCs/>
+              </w:rPr>
+            </w:pPr>
+            <w:r>
+              <w:rPr>
+                <w:rFonts w:ascii="Arial" w:hAnsi="Arial" w:cs="Arial"/>
+                <w:bCs/>
+              </w:rPr>
+              <w:t>April 2014</w:t>
+            </w:r>
+          </w:p>
+        </w:tc>
+        <w:tc>
+          <w:tcPr>
+            <w:tcW w:w="7087" w:type="dxa"/>
+          </w:tcPr>
+          <w:p>
+            <w:pPr>
+              <w:spacing w:after="100" w:afterAutospacing="1" w:line="276" w:lineRule="auto"/>
+              <w:rPr>
+                <w:rFonts w:ascii="Arial" w:hAnsi="Arial" w:cs="Arial"/>
+                <w:bCs/>
+              </w:rPr>
+            </w:pPr>
+            <w:r>
+              <w:rPr>
+                <w:rFonts w:ascii="Arial" w:hAnsi="Arial" w:cs="Arial"/>
+                <w:bCs/>
+              </w:rPr>
+              <w:t>Parties begin cohabitation in the UK</w:t>
+            </w:r>
+          </w:p>
+        </w:tc>
+      </w:tr>
+      <w:tr>
+        <w:trPr>
+          <w:trHeight w:val="57"/>
+        </w:trPr>
+        <w:tc>
+          <w:tcPr>
+            <w:tcW w:w="2263" w:type="dxa"/>
+          </w:tcPr>
+          <w:p>
+            <w:pPr>
+              <w:spacing w:after="100" w:afterAutospacing="1" w:line="276" w:lineRule="auto"/>
+              <w:rPr>
+                <w:rFonts w:ascii="Arial" w:hAnsi="Arial" w:cs="Arial"/>
+                <w:bCs/>
+              </w:rPr>
+            </w:pPr>
+            <w:r>
+              <w:rPr>
+                <w:rFonts w:ascii="Arial" w:hAnsi="Arial" w:cs="Arial"/>
+                <w:bCs/>
+              </w:rPr>
+              <w:t>5 December 2016</w:t>
+            </w:r>
+          </w:p>
+        </w:tc>
+        <w:tc>
+          <w:tcPr>
+            <w:tcW w:w="7087" w:type="dxa"/>
+          </w:tcPr>
+          <w:p>
+            <w:pPr>
+              <w:spacing w:after="100" w:afterAutospacing="1" w:line="276" w:lineRule="auto"/>
+              <w:rPr>
+                <w:rFonts w:ascii="Arial" w:hAnsi="Arial" w:cs="Arial"/>
+                <w:bCs/>
+              </w:rPr>
+            </w:pPr>
+            <w:r>
+              <w:rPr>
+                <w:rFonts w:ascii="Arial" w:hAnsi="Arial" w:cs="Arial"/>
+                <w:bCs/>
+              </w:rPr>
+              <w:t>Child (Charlotte) is born</w:t>
+            </w:r>
+          </w:p>
+        </w:tc>
+      </w:tr>
+      <w:tr>
+        <w:trPr>
+          <w:trHeight w:val="57"/>
+        </w:trPr>
+        <w:tc>
+          <w:tcPr>
+            <w:tcW w:w="2263" w:type="dxa"/>
+          </w:tcPr>
+          <w:p>
+            <w:pPr>
+              <w:spacing w:after="100" w:afterAutospacing="1" w:line="276" w:lineRule="auto"/>
+              <w:rPr>
+                <w:rFonts w:ascii="Arial" w:hAnsi="Arial" w:cs="Arial"/>
+                <w:bCs/>
+              </w:rPr>
+            </w:pPr>
+            <w:r>
+              <w:rPr>
+                <w:rFonts w:ascii="Arial" w:hAnsi="Arial" w:cs="Arial"/>
+                <w:bCs/>
+              </w:rPr>
+              <w:t>January 2017</w:t>
+            </w:r>
+          </w:p>
+        </w:tc>
+        <w:tc>
+          <w:tcPr>
+            <w:tcW w:w="7087" w:type="dxa"/>
+          </w:tcPr>
+          <w:p>
+            <w:pPr>
+              <w:spacing w:after="100" w:afterAutospacing="1" w:line="276" w:lineRule="auto"/>
+              <w:rPr>
+                <w:rFonts w:ascii="Arial" w:hAnsi="Arial" w:cs="Arial"/>
+                <w:bCs/>
+              </w:rPr>
+            </w:pPr>
+            <w:r>
+              <w:rPr>
+                <w:rFonts w:ascii="Arial" w:hAnsi="Arial" w:cs="Arial"/>
+                <w:bCs/>
+              </w:rPr>
+              <w:t>Parties relocate to Philippines for work secondment</w:t>
+            </w:r>
+          </w:p>
+        </w:tc>
+      </w:tr>
+      <w:tr>
+        <w:trPr>
+          <w:trHeight w:val="57"/>
+        </w:trPr>
+        <w:tc>
+          <w:tcPr>
+            <w:tcW w:w="2263" w:type="dxa"/>
+          </w:tcPr>
+          <w:p>
+            <w:pPr>
+              <w:spacing w:after="100" w:afterAutospacing="1" w:line="276" w:lineRule="auto"/>
+              <w:rPr>
+                <w:rFonts w:ascii="Arial" w:hAnsi="Arial" w:cs="Arial"/>
+                <w:bCs/>
+              </w:rPr>
+            </w:pPr>
+            <w:r>
+              <w:rPr>
+                <w:rFonts w:ascii="Arial" w:hAnsi="Arial" w:cs="Arial"/>
+                <w:bCs/>
+              </w:rPr>
+              <w:t>February 2019</w:t>
+            </w:r>
+          </w:p>
+        </w:tc>
+        <w:tc>
+          <w:tcPr>
+            <w:tcW w:w="7087" w:type="dxa"/>
+          </w:tcPr>
+          <w:p>
+            <w:pPr>
+              <w:spacing w:after="100" w:afterAutospacing="1" w:line="276" w:lineRule="auto"/>
+              <w:rPr>
+                <w:rFonts w:ascii="Arial" w:hAnsi="Arial" w:cs="Arial"/>
+                <w:bCs/>
+              </w:rPr>
+            </w:pPr>
+            <w:r>
+              <w:rPr>
+                <w:rFonts w:ascii="Arial" w:hAnsi="Arial" w:cs="Arial"/>
+                <w:bCs/>
+              </w:rPr>
+              <w:t>Parties return to the UK</w:t>
+            </w:r>
+          </w:p>
+        </w:tc>
+      </w:tr>
+      <w:tr>
+        <w:trPr>
+          <w:trHeight w:val="57"/>
+        </w:trPr>
+        <w:tc>
+          <w:tcPr>
+            <w:tcW w:w="2263" w:type="dxa"/>
+          </w:tcPr>
+          <w:p>
+            <w:pPr>
+              <w:spacing w:after="100" w:afterAutospacing="1" w:line="276" w:lineRule="auto"/>
+              <w:rPr>
+                <w:rFonts w:ascii="Arial" w:hAnsi="Arial" w:cs="Arial"/>
+                <w:bCs/>
+              </w:rPr>
+            </w:pPr>
+            <w:r>
+              <w:rPr>
+                <w:rFonts w:ascii="Arial" w:hAnsi="Arial" w:cs="Arial"/>
+                <w:bCs/>
+              </w:rPr>
+              <w:t>26 October 2023</w:t>
+            </w:r>
+          </w:p>
+        </w:tc>
+        <w:tc>
+          <w:tcPr>
+            <w:tcW w:w="7087" w:type="dxa"/>
+          </w:tcPr>
+          <w:p>
+            <w:pPr>
+              <w:spacing w:after="100" w:afterAutospacing="1" w:line="276" w:lineRule="auto"/>
+              <w:rPr>
+                <w:rFonts w:ascii="Arial" w:hAnsi="Arial" w:cs="Arial"/>
+                <w:bCs/>
+              </w:rPr>
+            </w:pPr>
+            <w:r>
+              <w:rPr>
+                <w:rFonts w:ascii="Arial" w:hAnsi="Arial" w:cs="Arial"/>
+                <w:bCs/>
+              </w:rPr>
+              <w:t xml:space="preserve">Respondent receives </w:t>
+            </w:r>
+            <w:proofErr w:type="gramStart"/>
+            <w:r>
+              <w:rPr>
+                <w:rFonts w:ascii="Arial" w:hAnsi="Arial" w:cs="Arial"/>
+                <w:bCs/>
+              </w:rPr>
+              <w:t>10 year</w:t>
+            </w:r>
+            <w:proofErr w:type="gramEnd"/>
+            <w:r>
+              <w:rPr>
+                <w:rFonts w:ascii="Arial" w:hAnsi="Arial" w:cs="Arial"/>
+                <w:bCs/>
+              </w:rPr>
+              <w:t xml:space="preserve"> SHPO, destroying IT career and earning capacity</w:t>
+            </w:r>
+          </w:p>
+        </w:tc>
+      </w:tr>
+      <w:tr>
+        <w:trPr>
+          <w:trHeight w:val="57"/>
+        </w:trPr>
+        <w:tc>
+          <w:tcPr>
+            <w:tcW w:w="2263" w:type="dxa"/>
+          </w:tcPr>
+          <w:p>
+            <w:pPr>
+              <w:spacing w:after="100" w:afterAutospacing="1" w:line="276" w:lineRule="auto"/>
+              <w:rPr>
+                <w:rFonts w:ascii="Arial" w:hAnsi="Arial" w:cs="Arial"/>
+                <w:bCs/>
+              </w:rPr>
+            </w:pPr>
+            <w:r>
+              <w:rPr>
+                <w:rFonts w:ascii="Arial" w:hAnsi="Arial" w:cs="Arial"/>
+                <w:bCs/>
+              </w:rPr>
+              <w:t>February 2024</w:t>
+            </w:r>
+          </w:p>
+        </w:tc>
+        <w:tc>
+          <w:tcPr>
+            <w:tcW w:w="7087" w:type="dxa"/>
+          </w:tcPr>
+          <w:p>
+            <w:pPr>
+              <w:spacing w:after="100" w:afterAutospacing="1" w:line="276" w:lineRule="auto"/>
+              <w:rPr>
+                <w:rFonts w:ascii="Arial" w:hAnsi="Arial" w:cs="Arial"/>
+                <w:bCs/>
+              </w:rPr>
+            </w:pPr>
+            <w:r>
+              <w:rPr>
+                <w:rFonts w:ascii="Arial" w:hAnsi="Arial" w:cs="Arial"/>
+                <w:bCs/>
+              </w:rPr>
+              <w:t>Applicant informs Respondent she has purchased land in the Philippines</w:t>
+            </w:r>
+          </w:p>
+        </w:tc>
+      </w:tr>
+      <w:tr>
+        <w:trPr>
+          <w:trHeight w:val="57"/>
+        </w:trPr>
+        <w:tc>
+          <w:tcPr>
+            <w:tcW w:w="2263" w:type="dxa"/>
+          </w:tcPr>
+          <w:p>
+            <w:pPr>
+              <w:spacing w:after="100" w:afterAutospacing="1" w:line="276" w:lineRule="auto"/>
+              <w:rPr>
+                <w:rFonts w:ascii="Arial" w:hAnsi="Arial" w:cs="Arial"/>
+                <w:bCs/>
+              </w:rPr>
+            </w:pPr>
+            <w:r>
+              <w:rPr>
+                <w:rFonts w:ascii="Arial" w:hAnsi="Arial" w:cs="Arial"/>
+                <w:bCs/>
+              </w:rPr>
+              <w:t>25 April 2024</w:t>
+            </w:r>
+          </w:p>
+        </w:tc>
+        <w:tc>
+          <w:tcPr>
+            <w:tcW w:w="7087" w:type="dxa"/>
+          </w:tcPr>
+          <w:p>
+            <w:pPr>
+              <w:spacing w:after="100" w:afterAutospacing="1" w:line="276" w:lineRule="auto"/>
+              <w:rPr>
+                <w:rFonts w:ascii="Arial" w:hAnsi="Arial" w:cs="Arial"/>
+                <w:bCs/>
+              </w:rPr>
+            </w:pPr>
+            <w:r>
+              <w:rPr>
+                <w:rFonts w:ascii="Arial" w:hAnsi="Arial" w:cs="Arial"/>
+                <w:bCs/>
+              </w:rPr>
+              <w:t>Parties separate.  Marriage duration: 10.5 years</w:t>
+            </w:r>
+          </w:p>
+        </w:tc>
+      </w:tr>
+      <w:tr>
+        <w:trPr>
+          <w:trHeight w:val="57"/>
+        </w:trPr>
+        <w:tc>
+          <w:tcPr>
+            <w:tcW w:w="2263" w:type="dxa"/>
+          </w:tcPr>
+          <w:p>
+            <w:pPr>
+              <w:spacing w:after="100" w:afterAutospacing="1" w:line="276" w:lineRule="auto"/>
+              <w:rPr>
+                <w:rFonts w:ascii="Arial" w:hAnsi="Arial" w:cs="Arial"/>
+                <w:bCs/>
+              </w:rPr>
+            </w:pPr>
+            <w:r>
+              <w:rPr>
+                <w:rFonts w:ascii="Arial" w:hAnsi="Arial" w:cs="Arial"/>
+                <w:bCs/>
+              </w:rPr>
+              <w:t>29 August 2024</w:t>
+            </w:r>
+          </w:p>
+        </w:tc>
+        <w:tc>
+          <w:tcPr>
+            <w:tcW w:w="7087" w:type="dxa"/>
+          </w:tcPr>
+          <w:p>
+            <w:pPr>
+              <w:spacing w:after="100" w:afterAutospacing="1" w:line="276" w:lineRule="auto"/>
+              <w:rPr>
+                <w:rFonts w:ascii="Arial" w:hAnsi="Arial" w:cs="Arial"/>
+                <w:bCs/>
+              </w:rPr>
+            </w:pPr>
+            <w:r>
+              <w:rPr>
+                <w:rFonts w:ascii="Arial" w:hAnsi="Arial" w:cs="Arial"/>
+                <w:bCs/>
+              </w:rPr>
+              <w:t>Divorce Petition filed</w:t>
+            </w:r>
+          </w:p>
+        </w:tc>
+      </w:tr>
+      <w:tr>
+        <w:trPr>
+          <w:trHeight w:val="57"/>
+        </w:trPr>
+        <w:tc>
+          <w:tcPr>
+            <w:tcW w:w="2263" w:type="dxa"/>
+          </w:tcPr>
+          <w:p>
+            <w:pPr>
+              <w:spacing w:after="100" w:afterAutospacing="1" w:line="276" w:lineRule="auto"/>
+              <w:rPr>
+                <w:rFonts w:ascii="Arial" w:hAnsi="Arial" w:cs="Arial"/>
+                <w:bCs/>
+              </w:rPr>
+            </w:pPr>
+            <w:r>
+              <w:rPr>
+                <w:rFonts w:ascii="Arial" w:hAnsi="Arial" w:cs="Arial"/>
+                <w:bCs/>
+              </w:rPr>
+              <w:t>13 November 2025</w:t>
+            </w:r>
+          </w:p>
+        </w:tc>
+        <w:tc>
+          <w:tcPr>
+            <w:tcW w:w="7087" w:type="dxa"/>
+          </w:tcPr>
+          <w:p>
+            <w:pPr>
+              <w:spacing w:after="100" w:afterAutospacing="1" w:line="276" w:lineRule="auto"/>
+              <w:rPr>
+                <w:rFonts w:ascii="Arial" w:hAnsi="Arial" w:cs="Arial"/>
+                <w:bCs/>
+              </w:rPr>
+            </w:pPr>
+            <w:r>
+              <w:rPr>
+                <w:rFonts w:ascii="Arial" w:hAnsi="Arial" w:cs="Arial"/>
+                <w:bCs/>
+              </w:rPr>
+              <w:t>Applicant moves to new property with Mr Terry Thorne</w:t>
+            </w:r>
+          </w:p>
+        </w:tc>
+      </w:tr>
+      <w:tr>
+        <w:trPr>
+          <w:trHeight w:val="57"/>
+        </w:trPr>
+        <w:tc>
+          <w:tcPr>
+            <w:tcW w:w="2263" w:type="dxa"/>
+          </w:tcPr>
+          <w:p>
+            <w:pPr>
+              <w:spacing w:after="100" w:afterAutospacing="1" w:line="276" w:lineRule="auto"/>
+              <w:rPr>
+                <w:rFonts w:ascii="Arial" w:hAnsi="Arial" w:cs="Arial"/>
+                <w:bCs/>
+              </w:rPr>
+            </w:pPr>
+            <w:r>
+              <w:rPr>
+                <w:rFonts w:ascii="Arial" w:hAnsi="Arial" w:cs="Arial"/>
+                <w:bCs/>
+              </w:rPr>
+              <w:t>1 December 2025</w:t>
+            </w:r>
+          </w:p>
+        </w:tc>
+        <w:tc>
+          <w:tcPr>
+            <w:tcW w:w="7087" w:type="dxa"/>
+          </w:tcPr>
+          <w:p>
+            <w:pPr>
+              <w:spacing w:after="100" w:afterAutospacing="1" w:line="276" w:lineRule="auto"/>
+              <w:rPr>
+                <w:rFonts w:ascii="Arial" w:hAnsi="Arial" w:cs="Arial"/>
+                <w:bCs/>
+              </w:rPr>
+            </w:pPr>
+            <w:r>
+              <w:rPr>
+                <w:rFonts w:ascii="Arial" w:hAnsi="Arial" w:cs="Arial"/>
+                <w:bCs/>
+              </w:rPr>
+              <w:t>Applicant exchanges Form E</w:t>
+            </w:r>
+          </w:p>
+        </w:tc>
+      </w:tr>
+      <w:tr>
+        <w:trPr>
+          <w:trHeight w:val="57"/>
+        </w:trPr>
+        <w:tc>
+          <w:tcPr>
+            <w:tcW w:w="2263" w:type="dxa"/>
+          </w:tcPr>
+          <w:p>
+            <w:pPr>
+              <w:spacing w:after="100" w:afterAutospacing="1" w:line="276" w:lineRule="auto"/>
+              <w:rPr>
+                <w:rFonts w:ascii="Arial" w:hAnsi="Arial" w:cs="Arial"/>
+                <w:bCs/>
+              </w:rPr>
+            </w:pPr>
+            <w:r>
+              <w:rPr>
+                <w:rFonts w:ascii="Arial" w:hAnsi="Arial" w:cs="Arial"/>
+                <w:bCs/>
+              </w:rPr>
+              <w:t>3 December 2025</w:t>
+            </w:r>
+          </w:p>
+        </w:tc>
+        <w:tc>
+          <w:tcPr>
+            <w:tcW w:w="7087" w:type="dxa"/>
+          </w:tcPr>
+          <w:p>
+            <w:pPr>
+              <w:spacing w:after="100" w:afterAutospacing="1" w:line="276" w:lineRule="auto"/>
+              <w:rPr>
+                <w:rFonts w:ascii="Arial" w:hAnsi="Arial" w:cs="Arial"/>
+                <w:bCs/>
+              </w:rPr>
+            </w:pPr>
+            <w:r>
+              <w:rPr>
+                <w:rFonts w:ascii="Arial" w:hAnsi="Arial" w:cs="Arial"/>
+                <w:bCs/>
+              </w:rPr>
+              <w:t>Respondent exchanges Form E</w:t>
+            </w:r>
+          </w:p>
+        </w:tc>
+      </w:tr>
+    </w:tbl>
+    <w:p>
+      <w:pPr>
+        <w:spacing w:after="400" w:line="360" w:lineRule="auto"/>
+        <w:rPr>
+          <w:rFonts w:ascii="Arial" w:hAnsi="Arial" w:cs="Arial"/>
+          <w:b/>
+          <w:u w:val="single"/>
+        </w:rPr>
+      </w:pPr>
+    </w:p>
+    <w:p>
+      <w:pPr>
+        <w:rPr>
+          <w:rFonts w:ascii="Arial" w:hAnsi="Arial" w:cs="Arial"/>
+          <w:b/>
+          <w:u w:val="single"/>
+        </w:rPr>
+      </w:pPr>
+      <w:r>
+        <w:rPr>
+          <w:rFonts w:ascii="Arial" w:hAnsi="Arial" w:cs="Arial"/>
+          <w:b/>
+          <w:u w:val="single"/>
+        </w:rPr>
+        <w:br w:type="page"/>
+      </w:r>
+    </w:p>
+    <w:p>
+      <w:pPr>
+        <w:spacing w:after="400" w:line="360" w:lineRule="auto"/>
+      </w:pPr>
+      <w:r>
+        <w:rPr>
+          <w:rFonts w:ascii="Arial" w:hAnsi="Arial" w:cs="Arial"/>
+          <w:b/>
+          <w:u w:val="single"/>
+        </w:rPr>
+        <w:lastRenderedPageBreak/>
+        <w:t>STATEMENT OF ISSUES</w:t>
       </w:r>
     </w:p>
     <w:p>
@@ -329,22 +1115,23 @@
     </w:p>
     <w:p>
       <w:pPr>
-        <w:pStyle w:val="ListParagraph"/>
-        <w:numPr>
-          <w:ilvl w:val="0"/>
-          <w:numId w:val="8"/>
-        </w:numPr>
         <w:spacing w:line="360" w:lineRule="auto"/>
-        <w:ind w:left="426" w:hanging="426"/>
-        <w:rPr>
-          <w:rFonts w:ascii="Arial" w:hAnsi="Arial" w:cs="Arial"/>
-        </w:rPr>
-      </w:pPr>
-      <w:r>
-        <w:rPr>
-          <w:rFonts w:ascii="Arial" w:hAnsi="Arial" w:cs="Arial"/>
-        </w:rPr>
-        <w:t>That the Respondent is suffering from significant hardship while caring for his elderly mother.</w:t>
+        <w:rPr>
+          <w:rFonts w:ascii="Arial" w:hAnsi="Arial" w:cs="Arial"/>
+        </w:rPr>
+      </w:pPr>
+      <w:r>
+        <w:rPr>
+          <w:rFonts w:ascii="Arial" w:hAnsi="Arial" w:cs="Arial"/>
+          <w:b/>
+        </w:rPr>
+        <w:t>Signed:</w:t>
+      </w:r>
+      <w:r>
+        <w:rPr>
+          <w:rFonts w:ascii="Arial" w:hAnsi="Arial" w:cs="Arial"/>
+        </w:rPr>
+        <w:t xml:space="preserve"> </w:t>
       </w:r>
     </w:p>
     <w:p>
@@ -354,27 +1141,25 @@
           <w:rFonts w:ascii="Arial" w:hAnsi="Arial" w:cs="Arial"/>
         </w:rPr>
       </w:pPr>
-      <w:r>
-        <w:rPr>
-          <w:rFonts w:ascii="Arial" w:hAnsi="Arial" w:cs="Arial"/>
-          <w:b/>
-        </w:rPr>
-        <w:t>Signed:</w:t>
-      </w:r>
-      <w:r>
-        <w:rPr>
-          <w:rFonts w:ascii="Arial" w:hAnsi="Arial" w:cs="Arial"/>
-        </w:rPr>
-        <w:t xml:space="preserve"> </w:t>
-      </w:r>
     </w:p>
     <w:p>
       <w:pPr>
-        <w:spacing w:line="360" w:lineRule="auto"/>
-        <w:rPr>
-          <w:rFonts w:ascii="Arial" w:hAnsi="Arial" w:cs="Arial"/>
-        </w:rPr>
-      </w:pPr>
+        <w:spacing w:after="200" w:line="360" w:lineRule="auto"/>
+        <w:jc w:val="both"/>
+      </w:pPr>
+      <w:r>
+        <w:rPr>
+          <w:rFonts w:ascii="Arial" w:hAnsi="Arial" w:cs="Arial"/>
+        </w:rPr>
+        <w:t>__________________________</w:t>
+      </w:r>
+      <w:r>
+        <w:rPr>
+          <w:rFonts w:ascii="Arial" w:hAnsi="Arial" w:cs="Arial"/>
+        </w:rPr>
+        <w:br/>
+        <w:t>Mark Peter Kaye (Respondent in Person)</w:t>
+      </w:r>
     </w:p>
     <w:p>
       <w:pPr>
@@ -384,28 +1169,8 @@
       <w:r>
         <w:rPr>
           <w:rFonts w:ascii="Arial" w:hAnsi="Arial" w:cs="Arial"/>
-        </w:rPr>
-        <w:t>__________________________</w:t>
-      </w:r>
-      <w:r>
-        <w:rPr>
-          <w:rFonts w:ascii="Arial" w:hAnsi="Arial" w:cs="Arial"/>
-        </w:rPr>
-        <w:br/>
-        <w:t>Mark Peter Kaye (Respondent in Person)</w:t>
-      </w:r>
-    </w:p>
-    <w:p>
-      <w:pPr>
-        <w:spacing w:after="200" w:line="360" w:lineRule="auto"/>
-        <w:jc w:val="both"/>
-      </w:pPr>
-      <w:r>
-        <w:rPr>
-          <w:rFonts w:ascii="Arial" w:hAnsi="Arial" w:cs="Arial"/>
           <w:b/>
         </w:rPr>
-        <w:lastRenderedPageBreak/>
         <w:t>Dated:</w:t>
       </w:r>
       <w:r>
@@ -1583,6 +2348,25 @@
       <w:contextualSpacing/>
     </w:pPr>
   </w:style>
+  <w:style w:type="table" w:styleId="TableGrid">
+    <w:name w:val="Table Grid"/>
+    <w:basedOn w:val="TableNormal"/>
+    <w:uiPriority w:val="39"/>
+    <w:rsid w:val="00263A26"/>
+    <w:pPr>
+      <w:spacing w:after="0" w:line="240" w:lineRule="auto"/>
+    </w:pPr>
+    <w:tblPr>
+      <w:tblBorders>
+        <w:top w:val="single" w:sz="4" w:space="0" w:color="auto"/>
+        <w:left w:val="single" w:sz="4" w:space="0" w:color="auto"/>
+        <w:bottom w:val="single" w:sz="4" w:space="0" w:color="auto"/>
+        <w:right w:val="single" w:sz="4" w:space="0" w:color="auto"/>
+        <w:insideH w:val="single" w:sz="4" w:space="0" w:color="auto"/>
+        <w:insideV w:val="single" w:sz="4" w:space="0" w:color="auto"/>
+      </w:tblBorders>
+    </w:tblPr>
+  </w:style>
 </w:styles>
 </file>
 

</xml_diff>

<commit_message>
vault backup: 2025-12-24 19:23:24
</commit_message>
<xml_diff>
--- a/10-areas/Relationships/Divorce/Respondent (Mark)/Court Documents/Statement of Issues.docx
+++ b/10-areas/Relationships/Divorce/Respondent (Mark)/Court Documents/Statement of Issues.docx
@@ -604,6 +604,13 @@
                 <w:bCs/>
               </w:rPr>
               <w:t>Applicant informs Respondent she has purchased land in the Philippines</w:t>
+            </w:r>
+            <w:r>
+              <w:rPr>
+                <w:rFonts w:ascii="Arial" w:hAnsi="Arial" w:cs="Arial"/>
+                <w:bCs/>
+              </w:rPr>
+              <w:t>.  Payments visible in statements from August 2024.</w:t>
             </w:r>
           </w:p>
         </w:tc>

</xml_diff>